<commit_message>
Day-4(360digit DA/DS internship): SQL-Foreign key, DDL statements
</commit_message>
<xml_diff>
--- a/SQL/Day 1 Data types.docx
+++ b/SQL/Day 1 Data types.docx
@@ -4,6 +4,9 @@
   <w:body>
     <w:p>
       <w:r>
+        <w:rPr>
+          <w:noProof/>
+        </w:rPr>
         <w:drawing>
           <wp:inline distT="0" distB="0" distL="0" distR="0" wp14:anchorId="3290F17B" wp14:editId="7D8CD512">
             <wp:extent cx="5540220" cy="2537680"/>
@@ -67,6 +70,9 @@
     </w:p>
     <w:p>
       <w:r>
+        <w:rPr>
+          <w:noProof/>
+        </w:rPr>
         <w:drawing>
           <wp:inline distT="0" distB="0" distL="0" distR="0" wp14:anchorId="7B39B9FB" wp14:editId="58BF1536">
             <wp:extent cx="5731510" cy="1627505"/>
@@ -106,6 +112,9 @@
     </w:p>
     <w:p>
       <w:r>
+        <w:rPr>
+          <w:noProof/>
+        </w:rPr>
         <w:drawing>
           <wp:inline distT="0" distB="0" distL="0" distR="0" wp14:anchorId="79550F54" wp14:editId="4F3A04FF">
             <wp:extent cx="3513124" cy="1676545"/>
@@ -131,6 +140,79 @@
                     <a:xfrm>
                       <a:off x="0" y="0"/>
                       <a:ext cx="3513124" cy="1676545"/>
+                    </a:xfrm>
+                    <a:prstGeom prst="rect">
+                      <a:avLst/>
+                    </a:prstGeom>
+                  </pic:spPr>
+                </pic:pic>
+              </a:graphicData>
+            </a:graphic>
+          </wp:inline>
+        </w:drawing>
+      </w:r>
+    </w:p>
+    <w:p>
+      <w:pPr>
+        <w:rPr>
+          <w:b/>
+          <w:bCs/>
+        </w:rPr>
+      </w:pPr>
+    </w:p>
+    <w:p>
+      <w:pPr>
+        <w:rPr>
+          <w:b/>
+          <w:bCs/>
+        </w:rPr>
+      </w:pPr>
+      <w:r>
+        <w:rPr>
+          <w:b/>
+          <w:bCs/>
+        </w:rPr>
+        <w:t>DIFFERENCE BETWEEN TEXT, VARCHAR, NUMERIC, INT</w:t>
+      </w:r>
+    </w:p>
+    <w:p>
+      <w:pPr>
+        <w:rPr>
+          <w:b/>
+          <w:bCs/>
+        </w:rPr>
+      </w:pPr>
+      <w:r>
+        <w:rPr>
+          <w:b/>
+          <w:bCs/>
+        </w:rPr>
+        <w:lastRenderedPageBreak/>
+        <w:drawing>
+          <wp:inline distT="0" distB="0" distL="0" distR="0" wp14:anchorId="2F328085" wp14:editId="3230834A">
+            <wp:extent cx="5731510" cy="2372360"/>
+            <wp:effectExtent l="0" t="0" r="2540" b="8890"/>
+            <wp:docPr id="1184225851" name="Picture 1"/>
+            <wp:cNvGraphicFramePr>
+              <a:graphicFrameLocks xmlns:a="http://schemas.openxmlformats.org/drawingml/2006/main" noChangeAspect="1"/>
+            </wp:cNvGraphicFramePr>
+            <a:graphic xmlns:a="http://schemas.openxmlformats.org/drawingml/2006/main">
+              <a:graphicData uri="http://schemas.openxmlformats.org/drawingml/2006/picture">
+                <pic:pic xmlns:pic="http://schemas.openxmlformats.org/drawingml/2006/picture">
+                  <pic:nvPicPr>
+                    <pic:cNvPr id="1184225851" name=""/>
+                    <pic:cNvPicPr/>
+                  </pic:nvPicPr>
+                  <pic:blipFill>
+                    <a:blip r:embed="rId7"/>
+                    <a:stretch>
+                      <a:fillRect/>
+                    </a:stretch>
+                  </pic:blipFill>
+                  <pic:spPr>
+                    <a:xfrm>
+                      <a:off x="0" y="0"/>
+                      <a:ext cx="5731510" cy="2372360"/>
                     </a:xfrm>
                     <a:prstGeom prst="rect">
                       <a:avLst/>

</xml_diff>